<commit_message>
RS of Env Submission complete
</commit_message>
<xml_diff>
--- a/writeup/output.docx
+++ b/writeup/output.docx
@@ -757,7 +757,25 @@
         <w:t xml:space="preserve"> </w:t>
       </w:r>
       <w:r>
-        <w:t xml:space="preserve">outperformed</w:t>
+        <w:t xml:space="preserve">often</w:t>
+      </w:r>
+      <w:r>
+        <w:t xml:space="preserve"> </w:t>
+      </w:r>
+      <w:r>
+        <w:t xml:space="preserve">match</w:t>
+      </w:r>
+      <w:r>
+        <w:t xml:space="preserve"> </w:t>
+      </w:r>
+      <w:r>
+        <w:t xml:space="preserve">or</w:t>
+      </w:r>
+      <w:r>
+        <w:t xml:space="preserve"> </w:t>
+      </w:r>
+      <w:r>
+        <w:t xml:space="preserve">outperform</w:t>
       </w:r>
       <w:r>
         <w:t xml:space="preserve"> </w:t>
@@ -1524,55 +1542,55 @@
         <w:t xml:space="preserve"> </w:t>
       </w:r>
       <w:r>
-        <w:t xml:space="preserve">Betbeder, De Abelleyra, PD Ferraz, et al. (2018); Delince et al. (2017)</w:t>
-      </w:r>
-      <w:r>
-        <w:t xml:space="preserve"> </w:t>
-      </w:r>
-      <w:r>
-        <w:t xml:space="preserve">). These algorithms leverage the rich spectral information captured by</w:t>
-      </w:r>
-      <w:r>
-        <w:t xml:space="preserve"> </w:t>
-      </w:r>
-      <w:r>
-        <w:t xml:space="preserve">satellite sensors, allowing them to identify distinctive patterns</w:t>
-      </w:r>
-      <w:r>
-        <w:t xml:space="preserve"> </w:t>
-      </w:r>
-      <w:r>
-        <w:t xml:space="preserve">associated with different crop types. By training on large labeled</w:t>
-      </w:r>
-      <w:r>
-        <w:t xml:space="preserve"> </w:t>
-      </w:r>
-      <w:r>
-        <w:t xml:space="preserve">datasets where ground-validation information on crop types is linked to</w:t>
-      </w:r>
-      <w:r>
-        <w:t xml:space="preserve"> </w:t>
-      </w:r>
-      <w:r>
-        <w:t xml:space="preserve">corresponding image patches, these models can effectively learn the</w:t>
-      </w:r>
-      <w:r>
-        <w:t xml:space="preserve"> </w:t>
-      </w:r>
-      <w:r>
-        <w:t xml:space="preserve">relationships between the spectral characteristics of crops and their</w:t>
-      </w:r>
-      <w:r>
-        <w:t xml:space="preserve"> </w:t>
-      </w:r>
-      <w:r>
-        <w:t xml:space="preserve">respective classes (Bégué, Arvor, Bellon, Betbeder, De Abelleyra, P. D.</w:t>
-      </w:r>
-      <w:r>
-        <w:t xml:space="preserve"> </w:t>
-      </w:r>
-      <w:r>
-        <w:t xml:space="preserve">Ferraz, et al. (2018)).</w:t>
+        <w:t xml:space="preserve">Betbeder, De Abelleyra, PD Ferraz, et al. (2018); Delince et al.</w:t>
+      </w:r>
+      <w:r>
+        <w:t xml:space="preserve"> </w:t>
+      </w:r>
+      <w:r>
+        <w:t xml:space="preserve">(2017)). These algorithms leverage the rich spectral information</w:t>
+      </w:r>
+      <w:r>
+        <w:t xml:space="preserve"> </w:t>
+      </w:r>
+      <w:r>
+        <w:t xml:space="preserve">captured by satellite sensors, allowing them to identify distinctive</w:t>
+      </w:r>
+      <w:r>
+        <w:t xml:space="preserve"> </w:t>
+      </w:r>
+      <w:r>
+        <w:t xml:space="preserve">patterns associated with different crop types. By training on large</w:t>
+      </w:r>
+      <w:r>
+        <w:t xml:space="preserve"> </w:t>
+      </w:r>
+      <w:r>
+        <w:t xml:space="preserve">labeled datasets where ground-validation information on crop types is</w:t>
+      </w:r>
+      <w:r>
+        <w:t xml:space="preserve"> </w:t>
+      </w:r>
+      <w:r>
+        <w:t xml:space="preserve">linked to corresponding image pixels, these models can effectively learn</w:t>
+      </w:r>
+      <w:r>
+        <w:t xml:space="preserve"> </w:t>
+      </w:r>
+      <w:r>
+        <w:t xml:space="preserve">the relationships between the spectral characteristics of crops and</w:t>
+      </w:r>
+      <w:r>
+        <w:t xml:space="preserve"> </w:t>
+      </w:r>
+      <w:r>
+        <w:t xml:space="preserve">their respective classes (Bégué, Arvor, Bellon, Betbeder, De Abelleyra,</w:t>
+      </w:r>
+      <w:r>
+        <w:t xml:space="preserve"> </w:t>
+      </w:r>
+      <w:r>
+        <w:t xml:space="preserve">P. D. Ferraz, et al. (2018)).</w:t>
       </w:r>
     </w:p>
     <w:p>
@@ -1869,73 +1887,91 @@
         <w:t xml:space="preserve"> </w:t>
       </w:r>
       <w:r>
-        <w:t xml:space="preserve">especially with small sample sizes, and have significant limitations to</w:t>
-      </w:r>
-      <w:r>
-        <w:t xml:space="preserve"> </w:t>
-      </w:r>
-      <w:r>
-        <w:t xml:space="preserve">interpretability (Höhl et al. 2024; Maxwell, Warner, and Guillén 2021;</w:t>
-      </w:r>
-      <w:r>
-        <w:t xml:space="preserve"> </w:t>
-      </w:r>
-      <w:r>
-        <w:t xml:space="preserve">Teixeira et al. 2023; Y. Li et al. 2023; Ma et al. 2019). The lack of</w:t>
-      </w:r>
-      <w:r>
-        <w:t xml:space="preserve"> </w:t>
-      </w:r>
-      <w:r>
-        <w:t xml:space="preserve">readily available and reliable ground truth data or benchmark datasets</w:t>
-      </w:r>
-      <w:r>
-        <w:t xml:space="preserve"> </w:t>
-      </w:r>
-      <w:r>
-        <w:t xml:space="preserve">for training, as discussed earlier, may limit the applicability of deep</w:t>
-      </w:r>
-      <w:r>
-        <w:t xml:space="preserve"> </w:t>
-      </w:r>
-      <w:r>
-        <w:t xml:space="preserve">learning for a variety of tasks including crop classification and make</w:t>
-      </w:r>
-      <w:r>
-        <w:t xml:space="preserve"> </w:t>
-      </w:r>
-      <w:r>
-        <w:t xml:space="preserve">researchers more reliant of less reliable techniques like transfer</w:t>
-      </w:r>
-      <w:r>
-        <w:t xml:space="preserve"> </w:t>
-      </w:r>
-      <w:r>
-        <w:t xml:space="preserve">learning or zero-shot or low shot methods (Owusu et al. 2024; Y. Li et</w:t>
-      </w:r>
-      <w:r>
-        <w:t xml:space="preserve"> </w:t>
-      </w:r>
-      <w:r>
-        <w:t xml:space="preserve">al. 2023; Ma et al. 2019). Interpretability is also a salient weakness</w:t>
-      </w:r>
-      <w:r>
-        <w:t xml:space="preserve"> </w:t>
-      </w:r>
-      <w:r>
-        <w:t xml:space="preserve">as interpretation of models allows us to gain scientific insight and</w:t>
-      </w:r>
-      <w:r>
-        <w:t xml:space="preserve"> </w:t>
-      </w:r>
-      <w:r>
-        <w:t xml:space="preserve">assess trustworthiness and fairness in so far as outputs affect policy</w:t>
-      </w:r>
-      <w:r>
-        <w:t xml:space="preserve"> </w:t>
-      </w:r>
-      <w:r>
-        <w:t xml:space="preserve">decisions.</w:t>
+        <w:t xml:space="preserve">especially with small sample sizes, have significant limitations to</w:t>
+      </w:r>
+      <w:r>
+        <w:t xml:space="preserve"> </w:t>
+      </w:r>
+      <w:r>
+        <w:t xml:space="preserve">interpretability, and require expensive compute (Höhl et al. 2024;</w:t>
+      </w:r>
+      <w:r>
+        <w:t xml:space="preserve"> </w:t>
+      </w:r>
+      <w:r>
+        <w:t xml:space="preserve">Maxwell, Warner, and Guillén 2021; Teixeira et al. 2023; Y. Li et al.</w:t>
+      </w:r>
+      <w:r>
+        <w:t xml:space="preserve"> </w:t>
+      </w:r>
+      <w:r>
+        <w:t xml:space="preserve">2023; Ma et al. 2019). Although recent efforts have closed the gap e.g.</w:t>
+      </w:r>
+      <w:r>
+        <w:t xml:space="preserve"> </w:t>
+      </w:r>
+      <w:r>
+        <w:t xml:space="preserve">(Tseng et al. 2021), the lack of readily available and reliable ground</w:t>
+      </w:r>
+      <w:r>
+        <w:t xml:space="preserve"> </w:t>
+      </w:r>
+      <w:r>
+        <w:t xml:space="preserve">truth data or benchmark datasets for training, as discussed earlier, may</w:t>
+      </w:r>
+      <w:r>
+        <w:t xml:space="preserve"> </w:t>
+      </w:r>
+      <w:r>
+        <w:t xml:space="preserve">limit the applicability of deep learning for a variety of tasks</w:t>
+      </w:r>
+      <w:r>
+        <w:t xml:space="preserve"> </w:t>
+      </w:r>
+      <w:r>
+        <w:t xml:space="preserve">including crop classification and make researchers more reliant of less</w:t>
+      </w:r>
+      <w:r>
+        <w:t xml:space="preserve"> </w:t>
+      </w:r>
+      <w:r>
+        <w:t xml:space="preserve">reliable techniques like transfer learning or zero-shot or low shot</w:t>
+      </w:r>
+      <w:r>
+        <w:t xml:space="preserve"> </w:t>
+      </w:r>
+      <w:r>
+        <w:t xml:space="preserve">methods (Owusu et al. 2024; Y. Li et al. 2023; Ma et al. 2019).</w:t>
+      </w:r>
+      <w:r>
+        <w:t xml:space="preserve"> </w:t>
+      </w:r>
+      <w:r>
+        <w:t xml:space="preserve">Moreover, training data for extreme events, like crop losses, disease,</w:t>
+      </w:r>
+      <w:r>
+        <w:t xml:space="preserve"> </w:t>
+      </w:r>
+      <w:r>
+        <w:t xml:space="preserve">and lodging are largely non-existant. Interpretability is also a salient</w:t>
+      </w:r>
+      <w:r>
+        <w:t xml:space="preserve"> </w:t>
+      </w:r>
+      <w:r>
+        <w:t xml:space="preserve">weakness as interpretation of models allows us to gain scientific</w:t>
+      </w:r>
+      <w:r>
+        <w:t xml:space="preserve"> </w:t>
+      </w:r>
+      <w:r>
+        <w:t xml:space="preserve">insight and assess trustworthiness and fairness in so far as outputs</w:t>
+      </w:r>
+      <w:r>
+        <w:t xml:space="preserve"> </w:t>
+      </w:r>
+      <w:r>
+        <w:t xml:space="preserve">affect policy decisions.</w:t>
       </w:r>
     </w:p>
     <w:p>

</xml_diff>